<commit_message>
Added publication status to postprint.
</commit_message>
<xml_diff>
--- a/VG2-Bayes_postprint.docx
+++ b/VG2-Bayes_postprint.docx
@@ -191,6 +191,36 @@
           <w:szCs w:val="24"/>
         </w:rPr>
       </w:pPr>
+      <w:r>
+        <w:rPr>
+          <w:rFonts w:ascii="Times New Roman" w:hAnsi="Times New Roman" w:cs="Times New Roman"/>
+          <w:color w:val="000000"/>
+          <w:sz w:val="24"/>
+          <w:szCs w:val="24"/>
+        </w:rPr>
+        <w:t xml:space="preserve">Accepted for publication at </w:t>
+      </w:r>
+      <w:r>
+        <w:rPr>
+          <w:rFonts w:ascii="Times New Roman" w:hAnsi="Times New Roman" w:cs="Times New Roman"/>
+          <w:i/>
+          <w:color w:val="000000"/>
+          <w:sz w:val="24"/>
+          <w:szCs w:val="24"/>
+        </w:rPr>
+        <w:t>Psychology of Popular Media Culture</w:t>
+      </w:r>
+      <w:r>
+        <w:rPr>
+          <w:rFonts w:ascii="Times New Roman" w:hAnsi="Times New Roman" w:cs="Times New Roman"/>
+          <w:color w:val="000000"/>
+          <w:sz w:val="24"/>
+          <w:szCs w:val="24"/>
+        </w:rPr>
+        <w:t>.</w:t>
+      </w:r>
+      <w:bookmarkStart w:id="0" w:name="_GoBack"/>
+      <w:bookmarkEnd w:id="0"/>
     </w:p>
     <w:p>
       <w:pPr>
@@ -19434,8 +19464,6 @@
         </w:rPr>
         <w:t>https://github.com/Joe-Hilgard/VG2-Bayes</w:t>
       </w:r>
-      <w:bookmarkStart w:id="0" w:name="_GoBack"/>
-      <w:bookmarkEnd w:id="0"/>
       <w:r>
         <w:rPr>
           <w:rFonts w:ascii="Times New Roman" w:hAnsi="Times New Roman" w:cs="Times New Roman"/>
@@ -41480,7 +41508,7 @@
       <w:rPr>
         <w:noProof/>
       </w:rPr>
-      <w:t>33</w:t>
+      <w:t>2</w:t>
     </w:r>
     <w:r>
       <w:rPr>

</xml_diff>